<commit_message>
updated trello link in Milestone 1
</commit_message>
<xml_diff>
--- a/docs/Milestone 1.docx
+++ b/docs/Milestone 1.docx
@@ -63,11 +63,6 @@
     <w:p>
       <w:pPr>
         <w:pStyle w:val="NoSpacing"/>
-        <w:rPr>
-          <w:rFonts w:ascii="Times New Roman" w:hAnsi="Times New Roman" w:cs="Times New Roman"/>
-          <w:sz w:val="24"/>
-          <w:szCs w:val="24"/>
-        </w:rPr>
       </w:pPr>
       <w:r>
         <w:rPr>
@@ -81,11 +76,8 @@
         <w:r>
           <w:rPr>
             <w:rStyle w:val="Hyperlink"/>
-            <w:rFonts w:ascii="Times New Roman" w:hAnsi="Times New Roman" w:cs="Times New Roman"/>
-            <w:sz w:val="24"/>
-            <w:szCs w:val="24"/>
           </w:rPr>
-          <w:t>https://trello.com/invite/b/sMwXc1mB/22342bb0f233859666bf37001993f5ed/wondermaize</w:t>
+          <w:t>https://trello.com/b/sMwXc1mB/wondermaize</w:t>
         </w:r>
       </w:hyperlink>
     </w:p>
@@ -98,358 +90,368 @@
           <w:szCs w:val="24"/>
         </w:rPr>
       </w:pPr>
-    </w:p>
-    <w:p>
-      <w:pPr>
-        <w:pStyle w:val="NoSpacing"/>
-        <w:rPr>
-          <w:rFonts w:ascii="Times New Roman" w:hAnsi="Times New Roman" w:cs="Times New Roman"/>
-          <w:sz w:val="24"/>
-          <w:szCs w:val="24"/>
-        </w:rPr>
-      </w:pPr>
-      <w:r>
-        <w:rPr>
-          <w:rFonts w:ascii="Times New Roman" w:hAnsi="Times New Roman" w:cs="Times New Roman"/>
-          <w:sz w:val="24"/>
-          <w:szCs w:val="24"/>
-        </w:rPr>
-        <w:t>Information for first weekly meeting:</w:t>
-      </w:r>
-    </w:p>
-    <w:p>
-      <w:pPr>
-        <w:pStyle w:val="NoSpacing"/>
-        <w:numPr>
-          <w:ilvl w:val="0"/>
-          <w:numId w:val="1"/>
-        </w:numPr>
-        <w:rPr>
-          <w:rFonts w:ascii="Times New Roman" w:hAnsi="Times New Roman" w:cs="Times New Roman"/>
-          <w:sz w:val="24"/>
-          <w:szCs w:val="24"/>
-        </w:rPr>
-      </w:pPr>
-      <w:r>
-        <w:rPr>
-          <w:rFonts w:ascii="Times New Roman" w:hAnsi="Times New Roman" w:cs="Times New Roman"/>
-          <w:sz w:val="24"/>
-          <w:szCs w:val="24"/>
-        </w:rPr>
-        <w:t>Up to speed on project:</w:t>
-      </w:r>
-    </w:p>
-    <w:p>
-      <w:pPr>
-        <w:pStyle w:val="NoSpacing"/>
-        <w:numPr>
-          <w:ilvl w:val="1"/>
-          <w:numId w:val="1"/>
-        </w:numPr>
-        <w:rPr>
-          <w:rFonts w:ascii="Times New Roman" w:hAnsi="Times New Roman" w:cs="Times New Roman"/>
-          <w:sz w:val="24"/>
-          <w:szCs w:val="24"/>
-        </w:rPr>
-      </w:pPr>
-      <w:r>
-        <w:rPr>
-          <w:rFonts w:ascii="Times New Roman" w:hAnsi="Times New Roman" w:cs="Times New Roman"/>
-          <w:sz w:val="24"/>
-          <w:szCs w:val="24"/>
-        </w:rPr>
-        <w:t>Client:  People that like mazes (particularly the 3d variant)</w:t>
-      </w:r>
-    </w:p>
-    <w:p>
-      <w:pPr>
-        <w:pStyle w:val="NoSpacing"/>
-        <w:numPr>
-          <w:ilvl w:val="1"/>
-          <w:numId w:val="1"/>
-        </w:numPr>
-        <w:rPr>
-          <w:rFonts w:ascii="Times New Roman" w:hAnsi="Times New Roman" w:cs="Times New Roman"/>
-          <w:sz w:val="24"/>
-          <w:szCs w:val="24"/>
-        </w:rPr>
-      </w:pPr>
-      <w:r>
-        <w:rPr>
-          <w:rFonts w:ascii="Times New Roman" w:hAnsi="Times New Roman" w:cs="Times New Roman"/>
-          <w:sz w:val="24"/>
-          <w:szCs w:val="24"/>
-        </w:rPr>
-        <w:t xml:space="preserve">Problem:  </w:t>
-      </w:r>
-      <w:r>
-        <w:rPr>
-          <w:rFonts w:ascii="Times New Roman" w:hAnsi="Times New Roman" w:cs="Times New Roman"/>
-          <w:sz w:val="24"/>
-          <w:szCs w:val="24"/>
-        </w:rPr>
-        <w:t>There isn’t one.</w:t>
-      </w:r>
-    </w:p>
-    <w:p>
-      <w:pPr>
-        <w:pStyle w:val="NoSpacing"/>
-        <w:numPr>
-          <w:ilvl w:val="1"/>
-          <w:numId w:val="1"/>
-        </w:numPr>
-        <w:rPr>
-          <w:rFonts w:ascii="Times New Roman" w:hAnsi="Times New Roman" w:cs="Times New Roman"/>
-          <w:sz w:val="24"/>
-          <w:szCs w:val="24"/>
-        </w:rPr>
-      </w:pPr>
-      <w:r>
-        <w:rPr>
-          <w:rFonts w:ascii="Times New Roman" w:hAnsi="Times New Roman" w:cs="Times New Roman"/>
-          <w:sz w:val="24"/>
-          <w:szCs w:val="24"/>
-        </w:rPr>
-        <w:t>Solution:  Wundermaize</w:t>
-      </w:r>
-    </w:p>
-    <w:p>
-      <w:pPr>
-        <w:pStyle w:val="NoSpacing"/>
-        <w:numPr>
-          <w:ilvl w:val="1"/>
-          <w:numId w:val="1"/>
-        </w:numPr>
-        <w:rPr>
-          <w:rFonts w:ascii="Times New Roman" w:hAnsi="Times New Roman" w:cs="Times New Roman"/>
-          <w:sz w:val="24"/>
-          <w:szCs w:val="24"/>
-        </w:rPr>
-      </w:pPr>
-      <w:r>
-        <w:rPr>
-          <w:rFonts w:ascii="Times New Roman" w:hAnsi="Times New Roman" w:cs="Times New Roman"/>
-          <w:sz w:val="24"/>
-          <w:szCs w:val="24"/>
-        </w:rPr>
-        <w:t>Current documentation:  this</w:t>
-      </w:r>
-    </w:p>
-    <w:p>
-      <w:pPr>
-        <w:pStyle w:val="NoSpacing"/>
-        <w:numPr>
-          <w:ilvl w:val="0"/>
-          <w:numId w:val="1"/>
-        </w:numPr>
-        <w:rPr>
-          <w:rFonts w:ascii="Times New Roman" w:hAnsi="Times New Roman" w:cs="Times New Roman"/>
-          <w:sz w:val="24"/>
-          <w:szCs w:val="24"/>
-        </w:rPr>
-      </w:pPr>
-      <w:r>
-        <w:rPr>
-          <w:rFonts w:ascii="Times New Roman" w:hAnsi="Times New Roman" w:cs="Times New Roman"/>
-          <w:sz w:val="24"/>
-          <w:szCs w:val="24"/>
-        </w:rPr>
-        <w:t>Current status of project:</w:t>
-      </w:r>
-    </w:p>
-    <w:p>
-      <w:pPr>
-        <w:pStyle w:val="NoSpacing"/>
-        <w:numPr>
-          <w:ilvl w:val="1"/>
-          <w:numId w:val="1"/>
-        </w:numPr>
-        <w:rPr>
-          <w:rFonts w:ascii="Times New Roman" w:hAnsi="Times New Roman" w:cs="Times New Roman"/>
-          <w:sz w:val="24"/>
-          <w:szCs w:val="24"/>
-        </w:rPr>
-      </w:pPr>
-      <w:r>
-        <w:rPr>
-          <w:rFonts w:ascii="Times New Roman" w:hAnsi="Times New Roman" w:cs="Times New Roman"/>
-          <w:sz w:val="24"/>
-          <w:szCs w:val="24"/>
-        </w:rPr>
-        <w:t>It currently “works” as the user is able to walk around the maze and find all the models in the maze. The primary known bug is that the models don’t check if they overlap while spawning randomly in the maze. The current project is in a very basic state and could use significantly more features an</w:t>
-      </w:r>
-      <w:r>
-        <w:rPr>
-          <w:rFonts w:ascii="Times New Roman" w:hAnsi="Times New Roman" w:cs="Times New Roman"/>
-          <w:sz w:val="24"/>
-          <w:szCs w:val="24"/>
-        </w:rPr>
-        <w:t>d have better graphic practices.</w:t>
-      </w:r>
-      <w:r>
-        <w:rPr>
-          <w:rFonts w:ascii="Times New Roman" w:hAnsi="Times New Roman" w:cs="Times New Roman"/>
-          <w:sz w:val="24"/>
-          <w:szCs w:val="24"/>
-        </w:rPr>
-        <w:t xml:space="preserve"> The project is very low risk as it already is functional.</w:t>
-      </w:r>
-    </w:p>
-    <w:p>
-      <w:pPr>
-        <w:pStyle w:val="NoSpacing"/>
-        <w:numPr>
-          <w:ilvl w:val="0"/>
-          <w:numId w:val="1"/>
-        </w:numPr>
-        <w:rPr>
-          <w:rFonts w:ascii="Times New Roman" w:hAnsi="Times New Roman" w:cs="Times New Roman"/>
-          <w:sz w:val="24"/>
-          <w:szCs w:val="24"/>
-        </w:rPr>
-      </w:pPr>
-      <w:r>
-        <w:rPr>
-          <w:rFonts w:ascii="Times New Roman" w:hAnsi="Times New Roman" w:cs="Times New Roman"/>
-          <w:sz w:val="24"/>
-          <w:szCs w:val="24"/>
-        </w:rPr>
-        <w:t>Obstacles that might require corrective action:</w:t>
-      </w:r>
-    </w:p>
-    <w:p>
-      <w:pPr>
-        <w:pStyle w:val="NoSpacing"/>
-        <w:numPr>
-          <w:ilvl w:val="1"/>
-          <w:numId w:val="1"/>
-        </w:numPr>
-        <w:rPr>
-          <w:rFonts w:ascii="Times New Roman" w:hAnsi="Times New Roman" w:cs="Times New Roman"/>
-          <w:sz w:val="24"/>
-          <w:szCs w:val="24"/>
-        </w:rPr>
-      </w:pPr>
-      <w:r>
-        <w:rPr>
-          <w:rFonts w:ascii="Times New Roman" w:hAnsi="Times New Roman" w:cs="Times New Roman"/>
-          <w:sz w:val="24"/>
-          <w:szCs w:val="24"/>
-        </w:rPr>
-        <w:t>Currently, we are rendering the entire scene at all times. We might need to clip the parts that are very far away to improve performance in large mazes.</w:t>
-      </w:r>
-    </w:p>
-    <w:p>
-      <w:pPr>
-        <w:pStyle w:val="NoSpacing"/>
-        <w:numPr>
-          <w:ilvl w:val="1"/>
-          <w:numId w:val="1"/>
-        </w:numPr>
-        <w:rPr>
-          <w:rFonts w:ascii="Times New Roman" w:hAnsi="Times New Roman" w:cs="Times New Roman"/>
-          <w:sz w:val="24"/>
-          <w:szCs w:val="24"/>
-        </w:rPr>
-      </w:pPr>
-      <w:r>
-        <w:rPr>
-          <w:rFonts w:ascii="Times New Roman" w:hAnsi="Times New Roman" w:cs="Times New Roman"/>
-          <w:sz w:val="24"/>
-          <w:szCs w:val="24"/>
-        </w:rPr>
-        <w:t>Currently, we are using a very primitive form of lighting that could be drastically improved. Alec already has a more advanced form of lighting for a different project that we can move over to this.</w:t>
-      </w:r>
-    </w:p>
-    <w:p>
-      <w:pPr>
-        <w:pStyle w:val="NoSpacing"/>
-        <w:numPr>
-          <w:ilvl w:val="0"/>
-          <w:numId w:val="1"/>
-        </w:numPr>
-        <w:rPr>
-          <w:rFonts w:ascii="Times New Roman" w:hAnsi="Times New Roman" w:cs="Times New Roman"/>
-          <w:sz w:val="24"/>
-          <w:szCs w:val="24"/>
-        </w:rPr>
-      </w:pPr>
-      <w:r>
-        <w:rPr>
-          <w:rFonts w:ascii="Times New Roman" w:hAnsi="Times New Roman" w:cs="Times New Roman"/>
-          <w:sz w:val="24"/>
-          <w:szCs w:val="24"/>
-        </w:rPr>
-        <w:t>Ground rules:</w:t>
-      </w:r>
-    </w:p>
-    <w:p>
-      <w:pPr>
-        <w:pStyle w:val="NoSpacing"/>
-        <w:numPr>
-          <w:ilvl w:val="1"/>
-          <w:numId w:val="1"/>
-        </w:numPr>
-        <w:rPr>
-          <w:rFonts w:ascii="Times New Roman" w:hAnsi="Times New Roman" w:cs="Times New Roman"/>
-          <w:sz w:val="24"/>
-          <w:szCs w:val="24"/>
-        </w:rPr>
-      </w:pPr>
-      <w:r>
-        <w:rPr>
-          <w:rFonts w:ascii="Times New Roman" w:hAnsi="Times New Roman" w:cs="Times New Roman"/>
-          <w:sz w:val="24"/>
-          <w:szCs w:val="24"/>
-        </w:rPr>
-        <w:t>Be a good groupmate</w:t>
-      </w:r>
-    </w:p>
-    <w:p>
-      <w:pPr>
-        <w:pStyle w:val="NoSpacing"/>
-        <w:numPr>
-          <w:ilvl w:val="0"/>
-          <w:numId w:val="1"/>
-        </w:numPr>
-        <w:rPr>
-          <w:rFonts w:ascii="Times New Roman" w:hAnsi="Times New Roman" w:cs="Times New Roman"/>
-          <w:sz w:val="24"/>
-          <w:szCs w:val="24"/>
-        </w:rPr>
-      </w:pPr>
-      <w:r>
-        <w:rPr>
-          <w:rFonts w:ascii="Times New Roman" w:hAnsi="Times New Roman" w:cs="Times New Roman"/>
-          <w:sz w:val="24"/>
-          <w:szCs w:val="24"/>
-        </w:rPr>
-        <w:t>Project goals for Milestone 2:</w:t>
-      </w:r>
-    </w:p>
-    <w:p>
-      <w:pPr>
-        <w:pStyle w:val="NoSpacing"/>
-        <w:numPr>
-          <w:ilvl w:val="1"/>
-          <w:numId w:val="1"/>
-        </w:numPr>
-        <w:rPr>
-          <w:rFonts w:ascii="Times New Roman" w:hAnsi="Times New Roman" w:cs="Times New Roman"/>
-          <w:sz w:val="24"/>
-          <w:szCs w:val="24"/>
-        </w:rPr>
-      </w:pPr>
-      <w:r>
-        <w:rPr>
-          <w:rFonts w:ascii="Times New Roman" w:hAnsi="Times New Roman" w:cs="Times New Roman"/>
-          <w:sz w:val="24"/>
-          <w:szCs w:val="24"/>
-        </w:rPr>
-        <w:t>Project running on everyone’s computer</w:t>
-      </w:r>
       <w:bookmarkStart w:id="0" w:name="_GoBack"/>
       <w:bookmarkEnd w:id="0"/>
+    </w:p>
+    <w:p>
+      <w:pPr>
+        <w:pStyle w:val="NoSpacing"/>
+        <w:rPr>
+          <w:rFonts w:ascii="Times New Roman" w:hAnsi="Times New Roman" w:cs="Times New Roman"/>
+          <w:sz w:val="24"/>
+          <w:szCs w:val="24"/>
+        </w:rPr>
+      </w:pPr>
+      <w:r>
+        <w:rPr>
+          <w:rFonts w:ascii="Times New Roman" w:hAnsi="Times New Roman" w:cs="Times New Roman"/>
+          <w:sz w:val="24"/>
+          <w:szCs w:val="24"/>
+        </w:rPr>
+        <w:t>Information for first weekly meeting:</w:t>
+      </w:r>
+    </w:p>
+    <w:p>
+      <w:pPr>
+        <w:pStyle w:val="NoSpacing"/>
+        <w:numPr>
+          <w:ilvl w:val="0"/>
+          <w:numId w:val="1"/>
+        </w:numPr>
+        <w:rPr>
+          <w:rFonts w:ascii="Times New Roman" w:hAnsi="Times New Roman" w:cs="Times New Roman"/>
+          <w:sz w:val="24"/>
+          <w:szCs w:val="24"/>
+        </w:rPr>
+      </w:pPr>
+      <w:r>
+        <w:rPr>
+          <w:rFonts w:ascii="Times New Roman" w:hAnsi="Times New Roman" w:cs="Times New Roman"/>
+          <w:sz w:val="24"/>
+          <w:szCs w:val="24"/>
+        </w:rPr>
+        <w:t>Up to speed on project:</w:t>
+      </w:r>
+    </w:p>
+    <w:p>
+      <w:pPr>
+        <w:pStyle w:val="NoSpacing"/>
+        <w:numPr>
+          <w:ilvl w:val="1"/>
+          <w:numId w:val="1"/>
+        </w:numPr>
+        <w:rPr>
+          <w:rFonts w:ascii="Times New Roman" w:hAnsi="Times New Roman" w:cs="Times New Roman"/>
+          <w:sz w:val="24"/>
+          <w:szCs w:val="24"/>
+        </w:rPr>
+      </w:pPr>
+      <w:r>
+        <w:rPr>
+          <w:rFonts w:ascii="Times New Roman" w:hAnsi="Times New Roman" w:cs="Times New Roman"/>
+          <w:sz w:val="24"/>
+          <w:szCs w:val="24"/>
+        </w:rPr>
+        <w:t>Client:  People that like mazes (particularly the 3d variant)</w:t>
+      </w:r>
+    </w:p>
+    <w:p>
+      <w:pPr>
+        <w:pStyle w:val="NoSpacing"/>
+        <w:numPr>
+          <w:ilvl w:val="1"/>
+          <w:numId w:val="1"/>
+        </w:numPr>
+        <w:rPr>
+          <w:rFonts w:ascii="Times New Roman" w:hAnsi="Times New Roman" w:cs="Times New Roman"/>
+          <w:sz w:val="24"/>
+          <w:szCs w:val="24"/>
+        </w:rPr>
+      </w:pPr>
+      <w:r>
+        <w:rPr>
+          <w:rFonts w:ascii="Times New Roman" w:hAnsi="Times New Roman" w:cs="Times New Roman"/>
+          <w:sz w:val="24"/>
+          <w:szCs w:val="24"/>
+        </w:rPr>
+        <w:t xml:space="preserve">Problem:  </w:t>
+      </w:r>
+      <w:r>
+        <w:rPr>
+          <w:rFonts w:ascii="Times New Roman" w:hAnsi="Times New Roman" w:cs="Times New Roman"/>
+          <w:sz w:val="24"/>
+          <w:szCs w:val="24"/>
+        </w:rPr>
+        <w:t>There isn’t one.</w:t>
+      </w:r>
+    </w:p>
+    <w:p>
+      <w:pPr>
+        <w:pStyle w:val="NoSpacing"/>
+        <w:numPr>
+          <w:ilvl w:val="1"/>
+          <w:numId w:val="1"/>
+        </w:numPr>
+        <w:rPr>
+          <w:rFonts w:ascii="Times New Roman" w:hAnsi="Times New Roman" w:cs="Times New Roman"/>
+          <w:sz w:val="24"/>
+          <w:szCs w:val="24"/>
+        </w:rPr>
+      </w:pPr>
+      <w:r>
+        <w:rPr>
+          <w:rFonts w:ascii="Times New Roman" w:hAnsi="Times New Roman" w:cs="Times New Roman"/>
+          <w:sz w:val="24"/>
+          <w:szCs w:val="24"/>
+        </w:rPr>
+        <w:t xml:space="preserve">Solution:  </w:t>
+      </w:r>
+      <w:proofErr w:type="spellStart"/>
+      <w:r>
+        <w:rPr>
+          <w:rFonts w:ascii="Times New Roman" w:hAnsi="Times New Roman" w:cs="Times New Roman"/>
+          <w:sz w:val="24"/>
+          <w:szCs w:val="24"/>
+        </w:rPr>
+        <w:t>Wundermaize</w:t>
+      </w:r>
+      <w:proofErr w:type="spellEnd"/>
+    </w:p>
+    <w:p>
+      <w:pPr>
+        <w:pStyle w:val="NoSpacing"/>
+        <w:numPr>
+          <w:ilvl w:val="1"/>
+          <w:numId w:val="1"/>
+        </w:numPr>
+        <w:rPr>
+          <w:rFonts w:ascii="Times New Roman" w:hAnsi="Times New Roman" w:cs="Times New Roman"/>
+          <w:sz w:val="24"/>
+          <w:szCs w:val="24"/>
+        </w:rPr>
+      </w:pPr>
+      <w:r>
+        <w:rPr>
+          <w:rFonts w:ascii="Times New Roman" w:hAnsi="Times New Roman" w:cs="Times New Roman"/>
+          <w:sz w:val="24"/>
+          <w:szCs w:val="24"/>
+        </w:rPr>
+        <w:t>Current documentation:  this</w:t>
+      </w:r>
+    </w:p>
+    <w:p>
+      <w:pPr>
+        <w:pStyle w:val="NoSpacing"/>
+        <w:numPr>
+          <w:ilvl w:val="0"/>
+          <w:numId w:val="1"/>
+        </w:numPr>
+        <w:rPr>
+          <w:rFonts w:ascii="Times New Roman" w:hAnsi="Times New Roman" w:cs="Times New Roman"/>
+          <w:sz w:val="24"/>
+          <w:szCs w:val="24"/>
+        </w:rPr>
+      </w:pPr>
+      <w:r>
+        <w:rPr>
+          <w:rFonts w:ascii="Times New Roman" w:hAnsi="Times New Roman" w:cs="Times New Roman"/>
+          <w:sz w:val="24"/>
+          <w:szCs w:val="24"/>
+        </w:rPr>
+        <w:t>Current status of project:</w:t>
+      </w:r>
+    </w:p>
+    <w:p>
+      <w:pPr>
+        <w:pStyle w:val="NoSpacing"/>
+        <w:numPr>
+          <w:ilvl w:val="1"/>
+          <w:numId w:val="1"/>
+        </w:numPr>
+        <w:rPr>
+          <w:rFonts w:ascii="Times New Roman" w:hAnsi="Times New Roman" w:cs="Times New Roman"/>
+          <w:sz w:val="24"/>
+          <w:szCs w:val="24"/>
+        </w:rPr>
+      </w:pPr>
+      <w:r>
+        <w:rPr>
+          <w:rFonts w:ascii="Times New Roman" w:hAnsi="Times New Roman" w:cs="Times New Roman"/>
+          <w:sz w:val="24"/>
+          <w:szCs w:val="24"/>
+        </w:rPr>
+        <w:t>It currently “works” as the user is able to walk around the maze and find all the models in the maze. The primary known bug is that the models don’t check if they overlap while spawning randomly in the maze. The current project is in a very basic state and could use significantly more features an</w:t>
+      </w:r>
+      <w:r>
+        <w:rPr>
+          <w:rFonts w:ascii="Times New Roman" w:hAnsi="Times New Roman" w:cs="Times New Roman"/>
+          <w:sz w:val="24"/>
+          <w:szCs w:val="24"/>
+        </w:rPr>
+        <w:t>d have better graphic practices.</w:t>
+      </w:r>
+      <w:r>
+        <w:rPr>
+          <w:rFonts w:ascii="Times New Roman" w:hAnsi="Times New Roman" w:cs="Times New Roman"/>
+          <w:sz w:val="24"/>
+          <w:szCs w:val="24"/>
+        </w:rPr>
+        <w:t xml:space="preserve"> The project is very low risk as it already is functional.</w:t>
+      </w:r>
+    </w:p>
+    <w:p>
+      <w:pPr>
+        <w:pStyle w:val="NoSpacing"/>
+        <w:numPr>
+          <w:ilvl w:val="0"/>
+          <w:numId w:val="1"/>
+        </w:numPr>
+        <w:rPr>
+          <w:rFonts w:ascii="Times New Roman" w:hAnsi="Times New Roman" w:cs="Times New Roman"/>
+          <w:sz w:val="24"/>
+          <w:szCs w:val="24"/>
+        </w:rPr>
+      </w:pPr>
+      <w:r>
+        <w:rPr>
+          <w:rFonts w:ascii="Times New Roman" w:hAnsi="Times New Roman" w:cs="Times New Roman"/>
+          <w:sz w:val="24"/>
+          <w:szCs w:val="24"/>
+        </w:rPr>
+        <w:t>Obstacles that might require corrective action:</w:t>
+      </w:r>
+    </w:p>
+    <w:p>
+      <w:pPr>
+        <w:pStyle w:val="NoSpacing"/>
+        <w:numPr>
+          <w:ilvl w:val="1"/>
+          <w:numId w:val="1"/>
+        </w:numPr>
+        <w:rPr>
+          <w:rFonts w:ascii="Times New Roman" w:hAnsi="Times New Roman" w:cs="Times New Roman"/>
+          <w:sz w:val="24"/>
+          <w:szCs w:val="24"/>
+        </w:rPr>
+      </w:pPr>
+      <w:r>
+        <w:rPr>
+          <w:rFonts w:ascii="Times New Roman" w:hAnsi="Times New Roman" w:cs="Times New Roman"/>
+          <w:sz w:val="24"/>
+          <w:szCs w:val="24"/>
+        </w:rPr>
+        <w:t>Currently, we are rendering the entire scene at all times. We might need to clip the parts that are very far away to improve performance in large mazes.</w:t>
+      </w:r>
+    </w:p>
+    <w:p>
+      <w:pPr>
+        <w:pStyle w:val="NoSpacing"/>
+        <w:numPr>
+          <w:ilvl w:val="1"/>
+          <w:numId w:val="1"/>
+        </w:numPr>
+        <w:rPr>
+          <w:rFonts w:ascii="Times New Roman" w:hAnsi="Times New Roman" w:cs="Times New Roman"/>
+          <w:sz w:val="24"/>
+          <w:szCs w:val="24"/>
+        </w:rPr>
+      </w:pPr>
+      <w:r>
+        <w:rPr>
+          <w:rFonts w:ascii="Times New Roman" w:hAnsi="Times New Roman" w:cs="Times New Roman"/>
+          <w:sz w:val="24"/>
+          <w:szCs w:val="24"/>
+        </w:rPr>
+        <w:t>Currently, we are using a very primitive form of lighting that could be drastically improved. Alec already has a more advanced form of lighting for a different project that we can move over to this.</w:t>
+      </w:r>
+    </w:p>
+    <w:p>
+      <w:pPr>
+        <w:pStyle w:val="NoSpacing"/>
+        <w:numPr>
+          <w:ilvl w:val="0"/>
+          <w:numId w:val="1"/>
+        </w:numPr>
+        <w:rPr>
+          <w:rFonts w:ascii="Times New Roman" w:hAnsi="Times New Roman" w:cs="Times New Roman"/>
+          <w:sz w:val="24"/>
+          <w:szCs w:val="24"/>
+        </w:rPr>
+      </w:pPr>
+      <w:r>
+        <w:rPr>
+          <w:rFonts w:ascii="Times New Roman" w:hAnsi="Times New Roman" w:cs="Times New Roman"/>
+          <w:sz w:val="24"/>
+          <w:szCs w:val="24"/>
+        </w:rPr>
+        <w:t>Ground rules:</w:t>
+      </w:r>
+    </w:p>
+    <w:p>
+      <w:pPr>
+        <w:pStyle w:val="NoSpacing"/>
+        <w:numPr>
+          <w:ilvl w:val="1"/>
+          <w:numId w:val="1"/>
+        </w:numPr>
+        <w:rPr>
+          <w:rFonts w:ascii="Times New Roman" w:hAnsi="Times New Roman" w:cs="Times New Roman"/>
+          <w:sz w:val="24"/>
+          <w:szCs w:val="24"/>
+        </w:rPr>
+      </w:pPr>
+      <w:r>
+        <w:rPr>
+          <w:rFonts w:ascii="Times New Roman" w:hAnsi="Times New Roman" w:cs="Times New Roman"/>
+          <w:sz w:val="24"/>
+          <w:szCs w:val="24"/>
+        </w:rPr>
+        <w:t>Be a good groupmate</w:t>
+      </w:r>
+    </w:p>
+    <w:p>
+      <w:pPr>
+        <w:pStyle w:val="NoSpacing"/>
+        <w:numPr>
+          <w:ilvl w:val="0"/>
+          <w:numId w:val="1"/>
+        </w:numPr>
+        <w:rPr>
+          <w:rFonts w:ascii="Times New Roman" w:hAnsi="Times New Roman" w:cs="Times New Roman"/>
+          <w:sz w:val="24"/>
+          <w:szCs w:val="24"/>
+        </w:rPr>
+      </w:pPr>
+      <w:r>
+        <w:rPr>
+          <w:rFonts w:ascii="Times New Roman" w:hAnsi="Times New Roman" w:cs="Times New Roman"/>
+          <w:sz w:val="24"/>
+          <w:szCs w:val="24"/>
+        </w:rPr>
+        <w:t>Project goals for Milestone 2:</w:t>
+      </w:r>
+    </w:p>
+    <w:p>
+      <w:pPr>
+        <w:pStyle w:val="NoSpacing"/>
+        <w:numPr>
+          <w:ilvl w:val="1"/>
+          <w:numId w:val="1"/>
+        </w:numPr>
+        <w:rPr>
+          <w:rFonts w:ascii="Times New Roman" w:hAnsi="Times New Roman" w:cs="Times New Roman"/>
+          <w:sz w:val="24"/>
+          <w:szCs w:val="24"/>
+        </w:rPr>
+      </w:pPr>
+      <w:r>
+        <w:rPr>
+          <w:rFonts w:ascii="Times New Roman" w:hAnsi="Times New Roman" w:cs="Times New Roman"/>
+          <w:sz w:val="24"/>
+          <w:szCs w:val="24"/>
+        </w:rPr>
+        <w:t>Project running on everyone’s computer</w:t>
+      </w:r>
     </w:p>
     <w:p>
       <w:pPr>

</xml_diff>

<commit_message>
added goal for m2
</commit_message>
<xml_diff>
--- a/docs/Milestone 1.docx
+++ b/docs/Milestone 1.docx
@@ -90,456 +90,476 @@
           <w:szCs w:val="24"/>
         </w:rPr>
       </w:pPr>
+    </w:p>
+    <w:p>
+      <w:pPr>
+        <w:pStyle w:val="NoSpacing"/>
+        <w:rPr>
+          <w:rFonts w:ascii="Times New Roman" w:hAnsi="Times New Roman" w:cs="Times New Roman"/>
+          <w:sz w:val="24"/>
+          <w:szCs w:val="24"/>
+        </w:rPr>
+      </w:pPr>
+      <w:r>
+        <w:rPr>
+          <w:rFonts w:ascii="Times New Roman" w:hAnsi="Times New Roman" w:cs="Times New Roman"/>
+          <w:sz w:val="24"/>
+          <w:szCs w:val="24"/>
+        </w:rPr>
+        <w:t>Information for first weekly meeting:</w:t>
+      </w:r>
+    </w:p>
+    <w:p>
+      <w:pPr>
+        <w:pStyle w:val="NoSpacing"/>
+        <w:numPr>
+          <w:ilvl w:val="0"/>
+          <w:numId w:val="1"/>
+        </w:numPr>
+        <w:rPr>
+          <w:rFonts w:ascii="Times New Roman" w:hAnsi="Times New Roman" w:cs="Times New Roman"/>
+          <w:sz w:val="24"/>
+          <w:szCs w:val="24"/>
+        </w:rPr>
+      </w:pPr>
+      <w:r>
+        <w:rPr>
+          <w:rFonts w:ascii="Times New Roman" w:hAnsi="Times New Roman" w:cs="Times New Roman"/>
+          <w:sz w:val="24"/>
+          <w:szCs w:val="24"/>
+        </w:rPr>
+        <w:t>Up to speed on project:</w:t>
+      </w:r>
+    </w:p>
+    <w:p>
+      <w:pPr>
+        <w:pStyle w:val="NoSpacing"/>
+        <w:numPr>
+          <w:ilvl w:val="1"/>
+          <w:numId w:val="1"/>
+        </w:numPr>
+        <w:rPr>
+          <w:rFonts w:ascii="Times New Roman" w:hAnsi="Times New Roman" w:cs="Times New Roman"/>
+          <w:sz w:val="24"/>
+          <w:szCs w:val="24"/>
+        </w:rPr>
+      </w:pPr>
+      <w:r>
+        <w:rPr>
+          <w:rFonts w:ascii="Times New Roman" w:hAnsi="Times New Roman" w:cs="Times New Roman"/>
+          <w:sz w:val="24"/>
+          <w:szCs w:val="24"/>
+        </w:rPr>
+        <w:t>Client:  People that like mazes (particularly the 3d variant)</w:t>
+      </w:r>
+    </w:p>
+    <w:p>
+      <w:pPr>
+        <w:pStyle w:val="NoSpacing"/>
+        <w:numPr>
+          <w:ilvl w:val="1"/>
+          <w:numId w:val="1"/>
+        </w:numPr>
+        <w:rPr>
+          <w:rFonts w:ascii="Times New Roman" w:hAnsi="Times New Roman" w:cs="Times New Roman"/>
+          <w:sz w:val="24"/>
+          <w:szCs w:val="24"/>
+        </w:rPr>
+      </w:pPr>
+      <w:r>
+        <w:rPr>
+          <w:rFonts w:ascii="Times New Roman" w:hAnsi="Times New Roman" w:cs="Times New Roman"/>
+          <w:sz w:val="24"/>
+          <w:szCs w:val="24"/>
+        </w:rPr>
+        <w:t xml:space="preserve">Problem:  </w:t>
+      </w:r>
+      <w:r>
+        <w:rPr>
+          <w:rFonts w:ascii="Times New Roman" w:hAnsi="Times New Roman" w:cs="Times New Roman"/>
+          <w:sz w:val="24"/>
+          <w:szCs w:val="24"/>
+        </w:rPr>
+        <w:t>There isn’t one.</w:t>
+      </w:r>
+    </w:p>
+    <w:p>
+      <w:pPr>
+        <w:pStyle w:val="NoSpacing"/>
+        <w:numPr>
+          <w:ilvl w:val="1"/>
+          <w:numId w:val="1"/>
+        </w:numPr>
+        <w:rPr>
+          <w:rFonts w:ascii="Times New Roman" w:hAnsi="Times New Roman" w:cs="Times New Roman"/>
+          <w:sz w:val="24"/>
+          <w:szCs w:val="24"/>
+        </w:rPr>
+      </w:pPr>
+      <w:r>
+        <w:rPr>
+          <w:rFonts w:ascii="Times New Roman" w:hAnsi="Times New Roman" w:cs="Times New Roman"/>
+          <w:sz w:val="24"/>
+          <w:szCs w:val="24"/>
+        </w:rPr>
+        <w:t>Solution:  Wundermaize</w:t>
+      </w:r>
+    </w:p>
+    <w:p>
+      <w:pPr>
+        <w:pStyle w:val="NoSpacing"/>
+        <w:numPr>
+          <w:ilvl w:val="1"/>
+          <w:numId w:val="1"/>
+        </w:numPr>
+        <w:rPr>
+          <w:rFonts w:ascii="Times New Roman" w:hAnsi="Times New Roman" w:cs="Times New Roman"/>
+          <w:sz w:val="24"/>
+          <w:szCs w:val="24"/>
+        </w:rPr>
+      </w:pPr>
+      <w:r>
+        <w:rPr>
+          <w:rFonts w:ascii="Times New Roman" w:hAnsi="Times New Roman" w:cs="Times New Roman"/>
+          <w:sz w:val="24"/>
+          <w:szCs w:val="24"/>
+        </w:rPr>
+        <w:t>Current documentation:  this</w:t>
+      </w:r>
+    </w:p>
+    <w:p>
+      <w:pPr>
+        <w:pStyle w:val="NoSpacing"/>
+        <w:numPr>
+          <w:ilvl w:val="0"/>
+          <w:numId w:val="1"/>
+        </w:numPr>
+        <w:rPr>
+          <w:rFonts w:ascii="Times New Roman" w:hAnsi="Times New Roman" w:cs="Times New Roman"/>
+          <w:sz w:val="24"/>
+          <w:szCs w:val="24"/>
+        </w:rPr>
+      </w:pPr>
+      <w:r>
+        <w:rPr>
+          <w:rFonts w:ascii="Times New Roman" w:hAnsi="Times New Roman" w:cs="Times New Roman"/>
+          <w:sz w:val="24"/>
+          <w:szCs w:val="24"/>
+        </w:rPr>
+        <w:t>Current status of project:</w:t>
+      </w:r>
+    </w:p>
+    <w:p>
+      <w:pPr>
+        <w:pStyle w:val="NoSpacing"/>
+        <w:numPr>
+          <w:ilvl w:val="1"/>
+          <w:numId w:val="1"/>
+        </w:numPr>
+        <w:rPr>
+          <w:rFonts w:ascii="Times New Roman" w:hAnsi="Times New Roman" w:cs="Times New Roman"/>
+          <w:sz w:val="24"/>
+          <w:szCs w:val="24"/>
+        </w:rPr>
+      </w:pPr>
+      <w:r>
+        <w:rPr>
+          <w:rFonts w:ascii="Times New Roman" w:hAnsi="Times New Roman" w:cs="Times New Roman"/>
+          <w:sz w:val="24"/>
+          <w:szCs w:val="24"/>
+        </w:rPr>
+        <w:t>It currently “works” as the user is able to walk around the maze and find all the models in the maze. The primary known bug is that the models don’t check if they overlap while spawning randomly in the maze. The current project is in a very basic state and could use significantly more features an</w:t>
+      </w:r>
+      <w:r>
+        <w:rPr>
+          <w:rFonts w:ascii="Times New Roman" w:hAnsi="Times New Roman" w:cs="Times New Roman"/>
+          <w:sz w:val="24"/>
+          <w:szCs w:val="24"/>
+        </w:rPr>
+        <w:t>d have better graphic practices.</w:t>
+      </w:r>
+      <w:r>
+        <w:rPr>
+          <w:rFonts w:ascii="Times New Roman" w:hAnsi="Times New Roman" w:cs="Times New Roman"/>
+          <w:sz w:val="24"/>
+          <w:szCs w:val="24"/>
+        </w:rPr>
+        <w:t xml:space="preserve"> The project is very low risk as it already is functional.</w:t>
+      </w:r>
+    </w:p>
+    <w:p>
+      <w:pPr>
+        <w:pStyle w:val="NoSpacing"/>
+        <w:numPr>
+          <w:ilvl w:val="0"/>
+          <w:numId w:val="1"/>
+        </w:numPr>
+        <w:rPr>
+          <w:rFonts w:ascii="Times New Roman" w:hAnsi="Times New Roman" w:cs="Times New Roman"/>
+          <w:sz w:val="24"/>
+          <w:szCs w:val="24"/>
+        </w:rPr>
+      </w:pPr>
+      <w:r>
+        <w:rPr>
+          <w:rFonts w:ascii="Times New Roman" w:hAnsi="Times New Roman" w:cs="Times New Roman"/>
+          <w:sz w:val="24"/>
+          <w:szCs w:val="24"/>
+        </w:rPr>
+        <w:t>Obstacles that might require corrective action:</w:t>
+      </w:r>
+    </w:p>
+    <w:p>
+      <w:pPr>
+        <w:pStyle w:val="NoSpacing"/>
+        <w:numPr>
+          <w:ilvl w:val="1"/>
+          <w:numId w:val="1"/>
+        </w:numPr>
+        <w:rPr>
+          <w:rFonts w:ascii="Times New Roman" w:hAnsi="Times New Roman" w:cs="Times New Roman"/>
+          <w:sz w:val="24"/>
+          <w:szCs w:val="24"/>
+        </w:rPr>
+      </w:pPr>
+      <w:r>
+        <w:rPr>
+          <w:rFonts w:ascii="Times New Roman" w:hAnsi="Times New Roman" w:cs="Times New Roman"/>
+          <w:sz w:val="24"/>
+          <w:szCs w:val="24"/>
+        </w:rPr>
+        <w:t>Currently, we are rendering the entire scene at all times. We might need to clip the parts that are very far away to improve performance in large mazes.</w:t>
+      </w:r>
+    </w:p>
+    <w:p>
+      <w:pPr>
+        <w:pStyle w:val="NoSpacing"/>
+        <w:numPr>
+          <w:ilvl w:val="1"/>
+          <w:numId w:val="1"/>
+        </w:numPr>
+        <w:rPr>
+          <w:rFonts w:ascii="Times New Roman" w:hAnsi="Times New Roman" w:cs="Times New Roman"/>
+          <w:sz w:val="24"/>
+          <w:szCs w:val="24"/>
+        </w:rPr>
+      </w:pPr>
+      <w:r>
+        <w:rPr>
+          <w:rFonts w:ascii="Times New Roman" w:hAnsi="Times New Roman" w:cs="Times New Roman"/>
+          <w:sz w:val="24"/>
+          <w:szCs w:val="24"/>
+        </w:rPr>
+        <w:t>Currently, we are using a very primitive form of lighting that could be drastically improved. Alec already has a more advanced form of lighting for a different project that we can move over to this.</w:t>
+      </w:r>
+    </w:p>
+    <w:p>
+      <w:pPr>
+        <w:pStyle w:val="NoSpacing"/>
+        <w:numPr>
+          <w:ilvl w:val="0"/>
+          <w:numId w:val="1"/>
+        </w:numPr>
+        <w:rPr>
+          <w:rFonts w:ascii="Times New Roman" w:hAnsi="Times New Roman" w:cs="Times New Roman"/>
+          <w:sz w:val="24"/>
+          <w:szCs w:val="24"/>
+        </w:rPr>
+      </w:pPr>
+      <w:r>
+        <w:rPr>
+          <w:rFonts w:ascii="Times New Roman" w:hAnsi="Times New Roman" w:cs="Times New Roman"/>
+          <w:sz w:val="24"/>
+          <w:szCs w:val="24"/>
+        </w:rPr>
+        <w:t>Ground rules:</w:t>
+      </w:r>
+    </w:p>
+    <w:p>
+      <w:pPr>
+        <w:pStyle w:val="NoSpacing"/>
+        <w:numPr>
+          <w:ilvl w:val="1"/>
+          <w:numId w:val="1"/>
+        </w:numPr>
+        <w:rPr>
+          <w:rFonts w:ascii="Times New Roman" w:hAnsi="Times New Roman" w:cs="Times New Roman"/>
+          <w:sz w:val="24"/>
+          <w:szCs w:val="24"/>
+        </w:rPr>
+      </w:pPr>
+      <w:r>
+        <w:rPr>
+          <w:rFonts w:ascii="Times New Roman" w:hAnsi="Times New Roman" w:cs="Times New Roman"/>
+          <w:sz w:val="24"/>
+          <w:szCs w:val="24"/>
+        </w:rPr>
+        <w:t>Be a good groupmate</w:t>
+      </w:r>
+    </w:p>
+    <w:p>
+      <w:pPr>
+        <w:pStyle w:val="NoSpacing"/>
+        <w:numPr>
+          <w:ilvl w:val="0"/>
+          <w:numId w:val="1"/>
+        </w:numPr>
+        <w:rPr>
+          <w:rFonts w:ascii="Times New Roman" w:hAnsi="Times New Roman" w:cs="Times New Roman"/>
+          <w:sz w:val="24"/>
+          <w:szCs w:val="24"/>
+        </w:rPr>
+      </w:pPr>
+      <w:r>
+        <w:rPr>
+          <w:rFonts w:ascii="Times New Roman" w:hAnsi="Times New Roman" w:cs="Times New Roman"/>
+          <w:sz w:val="24"/>
+          <w:szCs w:val="24"/>
+        </w:rPr>
+        <w:t>Project goals for Milestone 2:</w:t>
+      </w:r>
+    </w:p>
+    <w:p>
+      <w:pPr>
+        <w:pStyle w:val="NoSpacing"/>
+        <w:numPr>
+          <w:ilvl w:val="1"/>
+          <w:numId w:val="1"/>
+        </w:numPr>
+        <w:rPr>
+          <w:rFonts w:ascii="Times New Roman" w:hAnsi="Times New Roman" w:cs="Times New Roman"/>
+          <w:sz w:val="24"/>
+          <w:szCs w:val="24"/>
+        </w:rPr>
+      </w:pPr>
+      <w:r>
+        <w:rPr>
+          <w:rFonts w:ascii="Times New Roman" w:hAnsi="Times New Roman" w:cs="Times New Roman"/>
+          <w:sz w:val="24"/>
+          <w:szCs w:val="24"/>
+        </w:rPr>
+        <w:t>Project running on everyone’s computer</w:t>
+      </w:r>
+    </w:p>
+    <w:p>
+      <w:pPr>
+        <w:pStyle w:val="NoSpacing"/>
+        <w:numPr>
+          <w:ilvl w:val="1"/>
+          <w:numId w:val="1"/>
+        </w:numPr>
+        <w:rPr>
+          <w:rFonts w:ascii="Times New Roman" w:hAnsi="Times New Roman" w:cs="Times New Roman"/>
+          <w:sz w:val="24"/>
+          <w:szCs w:val="24"/>
+        </w:rPr>
+      </w:pPr>
+      <w:r>
+        <w:rPr>
+          <w:rFonts w:ascii="Times New Roman" w:hAnsi="Times New Roman" w:cs="Times New Roman"/>
+          <w:sz w:val="24"/>
+          <w:szCs w:val="24"/>
+        </w:rPr>
+        <w:t>Landing screen research</w:t>
+      </w:r>
+    </w:p>
+    <w:p>
+      <w:pPr>
+        <w:pStyle w:val="NoSpacing"/>
+        <w:numPr>
+          <w:ilvl w:val="1"/>
+          <w:numId w:val="1"/>
+        </w:numPr>
+        <w:rPr>
+          <w:rFonts w:ascii="Times New Roman" w:hAnsi="Times New Roman" w:cs="Times New Roman"/>
+          <w:sz w:val="24"/>
+          <w:szCs w:val="24"/>
+        </w:rPr>
+      </w:pPr>
+      <w:r>
+        <w:rPr>
+          <w:rFonts w:ascii="Times New Roman" w:hAnsi="Times New Roman" w:cs="Times New Roman"/>
+          <w:sz w:val="24"/>
+          <w:szCs w:val="24"/>
+        </w:rPr>
+        <w:t>More advanced model loader</w:t>
+      </w:r>
+    </w:p>
+    <w:p>
+      <w:pPr>
+        <w:pStyle w:val="NoSpacing"/>
+        <w:numPr>
+          <w:ilvl w:val="1"/>
+          <w:numId w:val="1"/>
+        </w:numPr>
+        <w:rPr>
+          <w:rFonts w:ascii="Times New Roman" w:hAnsi="Times New Roman" w:cs="Times New Roman"/>
+          <w:sz w:val="24"/>
+          <w:szCs w:val="24"/>
+        </w:rPr>
+      </w:pPr>
+      <w:r>
+        <w:rPr>
+          <w:rFonts w:ascii="Times New Roman" w:hAnsi="Times New Roman" w:cs="Times New Roman"/>
+          <w:sz w:val="24"/>
+          <w:szCs w:val="24"/>
+        </w:rPr>
+        <w:t>Prevent models from spawning on top of each other</w:t>
+      </w:r>
+    </w:p>
+    <w:p>
+      <w:pPr>
+        <w:pStyle w:val="NoSpacing"/>
+        <w:numPr>
+          <w:ilvl w:val="1"/>
+          <w:numId w:val="1"/>
+        </w:numPr>
+        <w:rPr>
+          <w:rFonts w:ascii="Times New Roman" w:hAnsi="Times New Roman" w:cs="Times New Roman"/>
+          <w:sz w:val="24"/>
+          <w:szCs w:val="24"/>
+        </w:rPr>
+      </w:pPr>
+      <w:r>
+        <w:rPr>
+          <w:rFonts w:ascii="Times New Roman" w:hAnsi="Times New Roman" w:cs="Times New Roman"/>
+          <w:sz w:val="24"/>
+          <w:szCs w:val="24"/>
+        </w:rPr>
+        <w:t>Ability to restart</w:t>
+      </w:r>
+      <w:r>
+        <w:rPr>
+          <w:rFonts w:ascii="Times New Roman" w:hAnsi="Times New Roman" w:cs="Times New Roman"/>
+          <w:sz w:val="24"/>
+          <w:szCs w:val="24"/>
+        </w:rPr>
+        <w:t xml:space="preserve"> game</w:t>
+      </w:r>
+    </w:p>
+    <w:p>
+      <w:pPr>
+        <w:pStyle w:val="NoSpacing"/>
+        <w:numPr>
+          <w:ilvl w:val="1"/>
+          <w:numId w:val="1"/>
+        </w:numPr>
+        <w:rPr>
+          <w:rFonts w:ascii="Times New Roman" w:hAnsi="Times New Roman" w:cs="Times New Roman"/>
+          <w:sz w:val="24"/>
+          <w:szCs w:val="24"/>
+        </w:rPr>
+      </w:pPr>
+      <w:r>
+        <w:rPr>
+          <w:rFonts w:ascii="Times New Roman" w:hAnsi="Times New Roman" w:cs="Times New Roman"/>
+          <w:sz w:val="24"/>
+          <w:szCs w:val="24"/>
+        </w:rPr>
+        <w:t>Google Test/Mock building in project</w:t>
+      </w:r>
       <w:bookmarkStart w:id="0" w:name="_GoBack"/>
       <w:bookmarkEnd w:id="0"/>
-    </w:p>
-    <w:p>
-      <w:pPr>
-        <w:pStyle w:val="NoSpacing"/>
-        <w:rPr>
-          <w:rFonts w:ascii="Times New Roman" w:hAnsi="Times New Roman" w:cs="Times New Roman"/>
-          <w:sz w:val="24"/>
-          <w:szCs w:val="24"/>
-        </w:rPr>
-      </w:pPr>
-      <w:r>
-        <w:rPr>
-          <w:rFonts w:ascii="Times New Roman" w:hAnsi="Times New Roman" w:cs="Times New Roman"/>
-          <w:sz w:val="24"/>
-          <w:szCs w:val="24"/>
-        </w:rPr>
-        <w:t>Information for first weekly meeting:</w:t>
-      </w:r>
-    </w:p>
-    <w:p>
-      <w:pPr>
-        <w:pStyle w:val="NoSpacing"/>
-        <w:numPr>
-          <w:ilvl w:val="0"/>
-          <w:numId w:val="1"/>
-        </w:numPr>
-        <w:rPr>
-          <w:rFonts w:ascii="Times New Roman" w:hAnsi="Times New Roman" w:cs="Times New Roman"/>
-          <w:sz w:val="24"/>
-          <w:szCs w:val="24"/>
-        </w:rPr>
-      </w:pPr>
-      <w:r>
-        <w:rPr>
-          <w:rFonts w:ascii="Times New Roman" w:hAnsi="Times New Roman" w:cs="Times New Roman"/>
-          <w:sz w:val="24"/>
-          <w:szCs w:val="24"/>
-        </w:rPr>
-        <w:t>Up to speed on project:</w:t>
-      </w:r>
-    </w:p>
-    <w:p>
-      <w:pPr>
-        <w:pStyle w:val="NoSpacing"/>
-        <w:numPr>
-          <w:ilvl w:val="1"/>
-          <w:numId w:val="1"/>
-        </w:numPr>
-        <w:rPr>
-          <w:rFonts w:ascii="Times New Roman" w:hAnsi="Times New Roman" w:cs="Times New Roman"/>
-          <w:sz w:val="24"/>
-          <w:szCs w:val="24"/>
-        </w:rPr>
-      </w:pPr>
-      <w:r>
-        <w:rPr>
-          <w:rFonts w:ascii="Times New Roman" w:hAnsi="Times New Roman" w:cs="Times New Roman"/>
-          <w:sz w:val="24"/>
-          <w:szCs w:val="24"/>
-        </w:rPr>
-        <w:t>Client:  People that like mazes (particularly the 3d variant)</w:t>
-      </w:r>
-    </w:p>
-    <w:p>
-      <w:pPr>
-        <w:pStyle w:val="NoSpacing"/>
-        <w:numPr>
-          <w:ilvl w:val="1"/>
-          <w:numId w:val="1"/>
-        </w:numPr>
-        <w:rPr>
-          <w:rFonts w:ascii="Times New Roman" w:hAnsi="Times New Roman" w:cs="Times New Roman"/>
-          <w:sz w:val="24"/>
-          <w:szCs w:val="24"/>
-        </w:rPr>
-      </w:pPr>
-      <w:r>
-        <w:rPr>
-          <w:rFonts w:ascii="Times New Roman" w:hAnsi="Times New Roman" w:cs="Times New Roman"/>
-          <w:sz w:val="24"/>
-          <w:szCs w:val="24"/>
-        </w:rPr>
-        <w:t xml:space="preserve">Problem:  </w:t>
-      </w:r>
-      <w:r>
-        <w:rPr>
-          <w:rFonts w:ascii="Times New Roman" w:hAnsi="Times New Roman" w:cs="Times New Roman"/>
-          <w:sz w:val="24"/>
-          <w:szCs w:val="24"/>
-        </w:rPr>
-        <w:t>There isn’t one.</w:t>
-      </w:r>
-    </w:p>
-    <w:p>
-      <w:pPr>
-        <w:pStyle w:val="NoSpacing"/>
-        <w:numPr>
-          <w:ilvl w:val="1"/>
-          <w:numId w:val="1"/>
-        </w:numPr>
-        <w:rPr>
-          <w:rFonts w:ascii="Times New Roman" w:hAnsi="Times New Roman" w:cs="Times New Roman"/>
-          <w:sz w:val="24"/>
-          <w:szCs w:val="24"/>
-        </w:rPr>
-      </w:pPr>
-      <w:r>
-        <w:rPr>
-          <w:rFonts w:ascii="Times New Roman" w:hAnsi="Times New Roman" w:cs="Times New Roman"/>
-          <w:sz w:val="24"/>
-          <w:szCs w:val="24"/>
-        </w:rPr>
-        <w:t xml:space="preserve">Solution:  </w:t>
-      </w:r>
-      <w:proofErr w:type="spellStart"/>
-      <w:r>
-        <w:rPr>
-          <w:rFonts w:ascii="Times New Roman" w:hAnsi="Times New Roman" w:cs="Times New Roman"/>
-          <w:sz w:val="24"/>
-          <w:szCs w:val="24"/>
-        </w:rPr>
-        <w:t>Wundermaize</w:t>
-      </w:r>
-      <w:proofErr w:type="spellEnd"/>
-    </w:p>
-    <w:p>
-      <w:pPr>
-        <w:pStyle w:val="NoSpacing"/>
-        <w:numPr>
-          <w:ilvl w:val="1"/>
-          <w:numId w:val="1"/>
-        </w:numPr>
-        <w:rPr>
-          <w:rFonts w:ascii="Times New Roman" w:hAnsi="Times New Roman" w:cs="Times New Roman"/>
-          <w:sz w:val="24"/>
-          <w:szCs w:val="24"/>
-        </w:rPr>
-      </w:pPr>
-      <w:r>
-        <w:rPr>
-          <w:rFonts w:ascii="Times New Roman" w:hAnsi="Times New Roman" w:cs="Times New Roman"/>
-          <w:sz w:val="24"/>
-          <w:szCs w:val="24"/>
-        </w:rPr>
-        <w:t>Current documentation:  this</w:t>
-      </w:r>
-    </w:p>
-    <w:p>
-      <w:pPr>
-        <w:pStyle w:val="NoSpacing"/>
-        <w:numPr>
-          <w:ilvl w:val="0"/>
-          <w:numId w:val="1"/>
-        </w:numPr>
-        <w:rPr>
-          <w:rFonts w:ascii="Times New Roman" w:hAnsi="Times New Roman" w:cs="Times New Roman"/>
-          <w:sz w:val="24"/>
-          <w:szCs w:val="24"/>
-        </w:rPr>
-      </w:pPr>
-      <w:r>
-        <w:rPr>
-          <w:rFonts w:ascii="Times New Roman" w:hAnsi="Times New Roman" w:cs="Times New Roman"/>
-          <w:sz w:val="24"/>
-          <w:szCs w:val="24"/>
-        </w:rPr>
-        <w:t>Current status of project:</w:t>
-      </w:r>
-    </w:p>
-    <w:p>
-      <w:pPr>
-        <w:pStyle w:val="NoSpacing"/>
-        <w:numPr>
-          <w:ilvl w:val="1"/>
-          <w:numId w:val="1"/>
-        </w:numPr>
-        <w:rPr>
-          <w:rFonts w:ascii="Times New Roman" w:hAnsi="Times New Roman" w:cs="Times New Roman"/>
-          <w:sz w:val="24"/>
-          <w:szCs w:val="24"/>
-        </w:rPr>
-      </w:pPr>
-      <w:r>
-        <w:rPr>
-          <w:rFonts w:ascii="Times New Roman" w:hAnsi="Times New Roman" w:cs="Times New Roman"/>
-          <w:sz w:val="24"/>
-          <w:szCs w:val="24"/>
-        </w:rPr>
-        <w:t>It currently “works” as the user is able to walk around the maze and find all the models in the maze. The primary known bug is that the models don’t check if they overlap while spawning randomly in the maze. The current project is in a very basic state and could use significantly more features an</w:t>
-      </w:r>
-      <w:r>
-        <w:rPr>
-          <w:rFonts w:ascii="Times New Roman" w:hAnsi="Times New Roman" w:cs="Times New Roman"/>
-          <w:sz w:val="24"/>
-          <w:szCs w:val="24"/>
-        </w:rPr>
-        <w:t>d have better graphic practices.</w:t>
-      </w:r>
-      <w:r>
-        <w:rPr>
-          <w:rFonts w:ascii="Times New Roman" w:hAnsi="Times New Roman" w:cs="Times New Roman"/>
-          <w:sz w:val="24"/>
-          <w:szCs w:val="24"/>
-        </w:rPr>
-        <w:t xml:space="preserve"> The project is very low risk as it already is functional.</w:t>
-      </w:r>
-    </w:p>
-    <w:p>
-      <w:pPr>
-        <w:pStyle w:val="NoSpacing"/>
-        <w:numPr>
-          <w:ilvl w:val="0"/>
-          <w:numId w:val="1"/>
-        </w:numPr>
-        <w:rPr>
-          <w:rFonts w:ascii="Times New Roman" w:hAnsi="Times New Roman" w:cs="Times New Roman"/>
-          <w:sz w:val="24"/>
-          <w:szCs w:val="24"/>
-        </w:rPr>
-      </w:pPr>
-      <w:r>
-        <w:rPr>
-          <w:rFonts w:ascii="Times New Roman" w:hAnsi="Times New Roman" w:cs="Times New Roman"/>
-          <w:sz w:val="24"/>
-          <w:szCs w:val="24"/>
-        </w:rPr>
-        <w:t>Obstacles that might require corrective action:</w:t>
-      </w:r>
-    </w:p>
-    <w:p>
-      <w:pPr>
-        <w:pStyle w:val="NoSpacing"/>
-        <w:numPr>
-          <w:ilvl w:val="1"/>
-          <w:numId w:val="1"/>
-        </w:numPr>
-        <w:rPr>
-          <w:rFonts w:ascii="Times New Roman" w:hAnsi="Times New Roman" w:cs="Times New Roman"/>
-          <w:sz w:val="24"/>
-          <w:szCs w:val="24"/>
-        </w:rPr>
-      </w:pPr>
-      <w:r>
-        <w:rPr>
-          <w:rFonts w:ascii="Times New Roman" w:hAnsi="Times New Roman" w:cs="Times New Roman"/>
-          <w:sz w:val="24"/>
-          <w:szCs w:val="24"/>
-        </w:rPr>
-        <w:t>Currently, we are rendering the entire scene at all times. We might need to clip the parts that are very far away to improve performance in large mazes.</w:t>
-      </w:r>
-    </w:p>
-    <w:p>
-      <w:pPr>
-        <w:pStyle w:val="NoSpacing"/>
-        <w:numPr>
-          <w:ilvl w:val="1"/>
-          <w:numId w:val="1"/>
-        </w:numPr>
-        <w:rPr>
-          <w:rFonts w:ascii="Times New Roman" w:hAnsi="Times New Roman" w:cs="Times New Roman"/>
-          <w:sz w:val="24"/>
-          <w:szCs w:val="24"/>
-        </w:rPr>
-      </w:pPr>
-      <w:r>
-        <w:rPr>
-          <w:rFonts w:ascii="Times New Roman" w:hAnsi="Times New Roman" w:cs="Times New Roman"/>
-          <w:sz w:val="24"/>
-          <w:szCs w:val="24"/>
-        </w:rPr>
-        <w:t>Currently, we are using a very primitive form of lighting that could be drastically improved. Alec already has a more advanced form of lighting for a different project that we can move over to this.</w:t>
-      </w:r>
-    </w:p>
-    <w:p>
-      <w:pPr>
-        <w:pStyle w:val="NoSpacing"/>
-        <w:numPr>
-          <w:ilvl w:val="0"/>
-          <w:numId w:val="1"/>
-        </w:numPr>
-        <w:rPr>
-          <w:rFonts w:ascii="Times New Roman" w:hAnsi="Times New Roman" w:cs="Times New Roman"/>
-          <w:sz w:val="24"/>
-          <w:szCs w:val="24"/>
-        </w:rPr>
-      </w:pPr>
-      <w:r>
-        <w:rPr>
-          <w:rFonts w:ascii="Times New Roman" w:hAnsi="Times New Roman" w:cs="Times New Roman"/>
-          <w:sz w:val="24"/>
-          <w:szCs w:val="24"/>
-        </w:rPr>
-        <w:t>Ground rules:</w:t>
-      </w:r>
-    </w:p>
-    <w:p>
-      <w:pPr>
-        <w:pStyle w:val="NoSpacing"/>
-        <w:numPr>
-          <w:ilvl w:val="1"/>
-          <w:numId w:val="1"/>
-        </w:numPr>
-        <w:rPr>
-          <w:rFonts w:ascii="Times New Roman" w:hAnsi="Times New Roman" w:cs="Times New Roman"/>
-          <w:sz w:val="24"/>
-          <w:szCs w:val="24"/>
-        </w:rPr>
-      </w:pPr>
-      <w:r>
-        <w:rPr>
-          <w:rFonts w:ascii="Times New Roman" w:hAnsi="Times New Roman" w:cs="Times New Roman"/>
-          <w:sz w:val="24"/>
-          <w:szCs w:val="24"/>
-        </w:rPr>
-        <w:t>Be a good groupmate</w:t>
-      </w:r>
-    </w:p>
-    <w:p>
-      <w:pPr>
-        <w:pStyle w:val="NoSpacing"/>
-        <w:numPr>
-          <w:ilvl w:val="0"/>
-          <w:numId w:val="1"/>
-        </w:numPr>
-        <w:rPr>
-          <w:rFonts w:ascii="Times New Roman" w:hAnsi="Times New Roman" w:cs="Times New Roman"/>
-          <w:sz w:val="24"/>
-          <w:szCs w:val="24"/>
-        </w:rPr>
-      </w:pPr>
-      <w:r>
-        <w:rPr>
-          <w:rFonts w:ascii="Times New Roman" w:hAnsi="Times New Roman" w:cs="Times New Roman"/>
-          <w:sz w:val="24"/>
-          <w:szCs w:val="24"/>
-        </w:rPr>
-        <w:t>Project goals for Milestone 2:</w:t>
-      </w:r>
-    </w:p>
-    <w:p>
-      <w:pPr>
-        <w:pStyle w:val="NoSpacing"/>
-        <w:numPr>
-          <w:ilvl w:val="1"/>
-          <w:numId w:val="1"/>
-        </w:numPr>
-        <w:rPr>
-          <w:rFonts w:ascii="Times New Roman" w:hAnsi="Times New Roman" w:cs="Times New Roman"/>
-          <w:sz w:val="24"/>
-          <w:szCs w:val="24"/>
-        </w:rPr>
-      </w:pPr>
-      <w:r>
-        <w:rPr>
-          <w:rFonts w:ascii="Times New Roman" w:hAnsi="Times New Roman" w:cs="Times New Roman"/>
-          <w:sz w:val="24"/>
-          <w:szCs w:val="24"/>
-        </w:rPr>
-        <w:t>Project running on everyone’s computer</w:t>
-      </w:r>
-    </w:p>
-    <w:p>
-      <w:pPr>
-        <w:pStyle w:val="NoSpacing"/>
-        <w:numPr>
-          <w:ilvl w:val="1"/>
-          <w:numId w:val="1"/>
-        </w:numPr>
-        <w:rPr>
-          <w:rFonts w:ascii="Times New Roman" w:hAnsi="Times New Roman" w:cs="Times New Roman"/>
-          <w:sz w:val="24"/>
-          <w:szCs w:val="24"/>
-        </w:rPr>
-      </w:pPr>
-      <w:r>
-        <w:rPr>
-          <w:rFonts w:ascii="Times New Roman" w:hAnsi="Times New Roman" w:cs="Times New Roman"/>
-          <w:sz w:val="24"/>
-          <w:szCs w:val="24"/>
-        </w:rPr>
-        <w:t>Landing screen research</w:t>
-      </w:r>
-    </w:p>
-    <w:p>
-      <w:pPr>
-        <w:pStyle w:val="NoSpacing"/>
-        <w:numPr>
-          <w:ilvl w:val="1"/>
-          <w:numId w:val="1"/>
-        </w:numPr>
-        <w:rPr>
-          <w:rFonts w:ascii="Times New Roman" w:hAnsi="Times New Roman" w:cs="Times New Roman"/>
-          <w:sz w:val="24"/>
-          <w:szCs w:val="24"/>
-        </w:rPr>
-      </w:pPr>
-      <w:r>
-        <w:rPr>
-          <w:rFonts w:ascii="Times New Roman" w:hAnsi="Times New Roman" w:cs="Times New Roman"/>
-          <w:sz w:val="24"/>
-          <w:szCs w:val="24"/>
-        </w:rPr>
-        <w:t>More advanced model loader</w:t>
-      </w:r>
-    </w:p>
-    <w:p>
-      <w:pPr>
-        <w:pStyle w:val="NoSpacing"/>
-        <w:numPr>
-          <w:ilvl w:val="1"/>
-          <w:numId w:val="1"/>
-        </w:numPr>
-        <w:rPr>
-          <w:rFonts w:ascii="Times New Roman" w:hAnsi="Times New Roman" w:cs="Times New Roman"/>
-          <w:sz w:val="24"/>
-          <w:szCs w:val="24"/>
-        </w:rPr>
-      </w:pPr>
-      <w:r>
-        <w:rPr>
-          <w:rFonts w:ascii="Times New Roman" w:hAnsi="Times New Roman" w:cs="Times New Roman"/>
-          <w:sz w:val="24"/>
-          <w:szCs w:val="24"/>
-        </w:rPr>
-        <w:t>Prevent models from spawning on top of each other</w:t>
-      </w:r>
-    </w:p>
-    <w:p>
-      <w:pPr>
-        <w:pStyle w:val="NoSpacing"/>
-        <w:numPr>
-          <w:ilvl w:val="1"/>
-          <w:numId w:val="1"/>
-        </w:numPr>
-        <w:rPr>
-          <w:rFonts w:ascii="Times New Roman" w:hAnsi="Times New Roman" w:cs="Times New Roman"/>
-          <w:sz w:val="24"/>
-          <w:szCs w:val="24"/>
-        </w:rPr>
-      </w:pPr>
-      <w:r>
-        <w:rPr>
-          <w:rFonts w:ascii="Times New Roman" w:hAnsi="Times New Roman" w:cs="Times New Roman"/>
-          <w:sz w:val="24"/>
-          <w:szCs w:val="24"/>
-        </w:rPr>
-        <w:t>Ability to restart</w:t>
-      </w:r>
     </w:p>
     <w:sectPr>
       <w:pgSz w:w="12240" w:h="15840"/>

</xml_diff>